<commit_message>
NN for MNIST done
</commit_message>
<xml_diff>
--- a/Projects/NN/NeuralNetworks.docx
+++ b/Projects/NN/NeuralNetworks.docx
@@ -102,7 +102,6 @@
       <w:r>
         <w:t xml:space="preserve">[8 pts] </w:t>
       </w:r>
-      <w:proofErr w:type="spellStart"/>
       <w:r>
         <w:rPr>
           <w:rFonts w:ascii="Courier New" w:hAnsi="Courier New" w:cs="Courier New"/>
@@ -111,18 +110,7 @@
           <w:sz w:val="22"/>
           <w:szCs w:val="22"/>
         </w:rPr>
-        <w:t>trainNetwork</w:t>
-      </w:r>
-      <w:proofErr w:type="spellEnd"/>
-      <w:r>
-        <w:rPr>
-          <w:rFonts w:ascii="Courier New" w:hAnsi="Courier New" w:cs="Courier New"/>
-          <w:b/>
-          <w:color w:val="000000"/>
-          <w:sz w:val="22"/>
-          <w:szCs w:val="22"/>
-        </w:rPr>
-        <w:t>()</w:t>
+        <w:t>trainNetwork()</w:t>
       </w:r>
       <w:r>
         <w:rPr>
@@ -166,23 +154,7 @@
           <w:rFonts w:eastAsia="Times New Roman" w:cs="Times New Roman"/>
           <w:color w:val="000000"/>
         </w:rPr>
-        <w:t xml:space="preserve">[1 </w:t>
-      </w:r>
-      <w:proofErr w:type="spellStart"/>
-      <w:r>
-        <w:rPr>
-          <w:rFonts w:eastAsia="Times New Roman" w:cs="Times New Roman"/>
-          <w:color w:val="000000"/>
-        </w:rPr>
-        <w:t>pt</w:t>
-      </w:r>
-      <w:proofErr w:type="spellEnd"/>
-      <w:r>
-        <w:rPr>
-          <w:rFonts w:eastAsia="Times New Roman" w:cs="Times New Roman"/>
-          <w:color w:val="000000"/>
-        </w:rPr>
-        <w:t xml:space="preserve">] Given </w:t>
+        <w:t xml:space="preserve">[1 pt] Given </w:t>
       </w:r>
       <w:r>
         <w:rPr>
@@ -294,23 +266,7 @@
           <w:rFonts w:eastAsia="Times New Roman" w:cs="Times New Roman"/>
           <w:color w:val="000000"/>
         </w:rPr>
-        <w:t xml:space="preserve"> </w:t>
-      </w:r>
-      <w:proofErr w:type="spellStart"/>
-      <w:r>
-        <w:rPr>
-          <w:rFonts w:eastAsia="Times New Roman" w:cs="Times New Roman"/>
-          <w:color w:val="000000"/>
-        </w:rPr>
-        <w:t>pt</w:t>
-      </w:r>
-      <w:proofErr w:type="spellEnd"/>
-      <w:r>
-        <w:rPr>
-          <w:rFonts w:eastAsia="Times New Roman" w:cs="Times New Roman"/>
-          <w:color w:val="000000"/>
-        </w:rPr>
-        <w:t xml:space="preserve">] </w:t>
+        <w:t xml:space="preserve"> pt] </w:t>
       </w:r>
       <w:r>
         <w:rPr>
@@ -440,23 +396,7 @@
           <w:rFonts w:eastAsia="Times New Roman" w:cs="Times New Roman"/>
           <w:color w:val="000000"/>
         </w:rPr>
-        <w:t xml:space="preserve"> </w:t>
-      </w:r>
-      <w:proofErr w:type="spellStart"/>
-      <w:r>
-        <w:rPr>
-          <w:rFonts w:eastAsia="Times New Roman" w:cs="Times New Roman"/>
-          <w:color w:val="000000"/>
-        </w:rPr>
-        <w:t>pt</w:t>
-      </w:r>
-      <w:proofErr w:type="spellEnd"/>
-      <w:r>
-        <w:rPr>
-          <w:rFonts w:eastAsia="Times New Roman" w:cs="Times New Roman"/>
-          <w:color w:val="000000"/>
-        </w:rPr>
-        <w:t>] Reset the </w:t>
+        <w:t xml:space="preserve"> pt] Reset the </w:t>
       </w:r>
       <w:r>
         <w:rPr>
@@ -694,25 +634,8 @@
           <w:rFonts w:eastAsia="Times New Roman" w:cs="Times New Roman"/>
           <w:color w:val="000000"/>
         </w:rPr>
-        <w:t xml:space="preserve"> </w:t>
-      </w:r>
-      <w:proofErr w:type="spellStart"/>
-      <w:r>
-        <w:rPr>
-          <w:rFonts w:eastAsia="Times New Roman" w:cs="Times New Roman"/>
-          <w:color w:val="000000"/>
-        </w:rPr>
-        <w:t>pt</w:t>
-      </w:r>
-      <w:proofErr w:type="spellEnd"/>
-      <w:r>
-        <w:rPr>
-          <w:rFonts w:eastAsia="Times New Roman" w:cs="Times New Roman"/>
-          <w:color w:val="000000"/>
-        </w:rPr>
-        <w:t>] Modify the training data so as to attempt to learn the </w:t>
-      </w:r>
-      <w:proofErr w:type="spellStart"/>
+        <w:t xml:space="preserve"> pt] Modify the training data so as to attempt to learn the </w:t>
+      </w:r>
       <w:r>
         <w:rPr>
           <w:rFonts w:eastAsia="Times New Roman" w:cs="Times New Roman"/>
@@ -722,7 +645,6 @@
         </w:rPr>
         <w:t>xor</w:t>
       </w:r>
-      <w:proofErr w:type="spellEnd"/>
       <w:r>
         <w:rPr>
           <w:rFonts w:eastAsia="Times New Roman" w:cs="Times New Roman"/>
@@ -790,7 +712,6 @@
         </w:rPr>
         <w:t>hat appears to be the problem with the perceptron network when attempting to learn </w:t>
       </w:r>
-      <w:proofErr w:type="spellStart"/>
       <w:r>
         <w:rPr>
           <w:rFonts w:eastAsia="Times New Roman" w:cs="Times New Roman"/>
@@ -800,7 +721,6 @@
         </w:rPr>
         <w:t>xor</w:t>
       </w:r>
-      <w:proofErr w:type="spellEnd"/>
       <w:r>
         <w:rPr>
           <w:rFonts w:eastAsia="Times New Roman" w:cs="Times New Roman"/>
@@ -1016,41 +936,13 @@
         <w:rPr>
           <w:rFonts w:eastAsia="Times New Roman" w:cs="Times New Roman"/>
         </w:rPr>
-        <w:t xml:space="preserve">The </w:t>
-      </w:r>
-      <w:proofErr w:type="spellStart"/>
-      <w:r>
-        <w:rPr>
-          <w:rFonts w:eastAsia="Times New Roman" w:cs="Times New Roman"/>
-        </w:rPr>
-        <w:t>testNetwork</w:t>
-      </w:r>
-      <w:proofErr w:type="spellEnd"/>
-      <w:r>
-        <w:rPr>
-          <w:rFonts w:eastAsia="Times New Roman" w:cs="Times New Roman"/>
-        </w:rPr>
-        <w:t xml:space="preserve">() method prints the actual output and the desired output. </w:t>
-      </w:r>
-      <w:r>
-        <w:rPr>
-          <w:rFonts w:eastAsia="Times New Roman" w:cs="Times New Roman"/>
-        </w:rPr>
-        <w:t xml:space="preserve">The </w:t>
-      </w:r>
-      <w:proofErr w:type="spellStart"/>
-      <w:r>
-        <w:rPr>
-          <w:rFonts w:eastAsia="Times New Roman" w:cs="Times New Roman"/>
-        </w:rPr>
-        <w:t>printWeights</w:t>
-      </w:r>
-      <w:proofErr w:type="spellEnd"/>
-      <w:r>
-        <w:rPr>
-          <w:rFonts w:eastAsia="Times New Roman" w:cs="Times New Roman"/>
-        </w:rPr>
-        <w:t xml:space="preserve">() method shows the weights after learning. </w:t>
+        <w:t xml:space="preserve">The testNetwork() method prints the actual output and the desired output. </w:t>
+      </w:r>
+      <w:r>
+        <w:rPr>
+          <w:rFonts w:eastAsia="Times New Roman" w:cs="Times New Roman"/>
+        </w:rPr>
+        <w:t xml:space="preserve">The printWeights() method shows the weights after learning. </w:t>
       </w:r>
       <w:r>
         <w:rPr>
@@ -1563,25 +1455,13 @@
         <w:rPr>
           <w:rFonts w:eastAsia="Times New Roman" w:cs="Times New Roman"/>
         </w:rPr>
-        <w:t>Increasing the number of episodes will improve the output if we hold learning rate unchanged. For learning rate</w:t>
-      </w:r>
-      <w:r>
-        <w:rPr>
-          <w:rFonts w:eastAsia="Times New Roman" w:cs="Times New Roman"/>
-        </w:rPr>
-        <w:t xml:space="preserve"> when episode number is not large, for example, 10000</w:t>
-      </w:r>
-      <w:r>
-        <w:rPr>
-          <w:rFonts w:eastAsia="Times New Roman" w:cs="Times New Roman"/>
-        </w:rPr>
-        <w:t xml:space="preserve">, we can see </w:t>
-      </w:r>
-      <w:r>
-        <w:rPr>
-          <w:rFonts w:eastAsia="Times New Roman" w:cs="Times New Roman"/>
-        </w:rPr>
-        <w:t xml:space="preserve">the effects of a higher learning rate is not clear. The output can alter between trainings especially for those higher learning rates. </w:t>
+        <w:t xml:space="preserve">Increasing the number of episodes will improve the output if we hold learning rate unchanged. </w:t>
+      </w:r>
+      <w:r>
+        <w:rPr>
+          <w:rFonts w:eastAsia="Times New Roman" w:cs="Times New Roman"/>
+        </w:rPr>
+        <w:t xml:space="preserve">We can see that higher learning rate will learn faster but it may lead to unideal output because of a too large step size. </w:t>
       </w:r>
     </w:p>
     <w:p>
@@ -1645,21 +1525,7 @@
         <w:rPr>
           <w:rFonts w:eastAsia="Times New Roman" w:cs="Times New Roman"/>
         </w:rPr>
-        <w:t xml:space="preserve">fy </w:t>
-      </w:r>
-      <w:proofErr w:type="spellStart"/>
-      <w:r>
-        <w:rPr>
-          <w:rFonts w:eastAsia="Times New Roman" w:cs="Times New Roman"/>
-        </w:rPr>
-        <w:t>trainNetwork</w:t>
-      </w:r>
-      <w:proofErr w:type="spellEnd"/>
-      <w:r>
-        <w:rPr>
-          <w:rFonts w:eastAsia="Times New Roman" w:cs="Times New Roman"/>
-        </w:rPr>
-        <w:t>()</w:t>
+        <w:t>fy trainNetwork()</w:t>
       </w:r>
       <w:r>
         <w:rPr>
@@ -2172,10 +2038,22 @@
         <w:rPr>
           <w:rFonts w:eastAsia="Times New Roman" w:cs="Times New Roman"/>
         </w:rPr>
-        <w:t xml:space="preserve">With more hidden layers, the network will be more reliable. </w:t>
+        <w:t>With more hidden layers</w:t>
+      </w:r>
+      <w:r>
+        <w:rPr>
+          <w:rFonts w:eastAsia="Times New Roman" w:cs="Times New Roman"/>
+        </w:rPr>
+        <w:t xml:space="preserve"> and lower learning rate</w:t>
       </w:r>
       <w:bookmarkStart w:id="0" w:name="_GoBack"/>
       <w:bookmarkEnd w:id="0"/>
+      <w:r>
+        <w:rPr>
+          <w:rFonts w:eastAsia="Times New Roman" w:cs="Times New Roman"/>
+        </w:rPr>
+        <w:t xml:space="preserve">, the network will be more reliable. </w:t>
+      </w:r>
     </w:p>
     <w:p>
       <w:pPr>
@@ -2356,7 +2234,22 @@
           <w:color w:val="000000"/>
         </w:rPr>
         <w:tab/>
-        <w:t>_____</w:t>
+        <w:t>_</w:t>
+      </w:r>
+      <w:r>
+        <w:rPr>
+          <w:rFonts w:eastAsia="Times New Roman" w:cs="Times New Roman"/>
+          <w:color w:val="000000"/>
+          <w:u w:val="single"/>
+        </w:rPr>
+        <w:t>5000</w:t>
+      </w:r>
+      <w:r>
+        <w:rPr>
+          <w:rFonts w:eastAsia="Times New Roman" w:cs="Times New Roman"/>
+          <w:color w:val="000000"/>
+        </w:rPr>
+        <w:t>__</w:t>
       </w:r>
     </w:p>
     <w:p>
@@ -2395,7 +2288,22 @@
           <w:color w:val="000000"/>
         </w:rPr>
         <w:tab/>
-        <w:t>_____</w:t>
+        <w:t>__</w:t>
+      </w:r>
+      <w:r>
+        <w:rPr>
+          <w:rFonts w:eastAsia="Times New Roman" w:cs="Times New Roman"/>
+          <w:color w:val="000000"/>
+          <w:u w:val="single"/>
+        </w:rPr>
+        <w:t>0.01</w:t>
+      </w:r>
+      <w:r>
+        <w:rPr>
+          <w:rFonts w:eastAsia="Times New Roman" w:cs="Times New Roman"/>
+          <w:color w:val="000000"/>
+        </w:rPr>
+        <w:t>_</w:t>
       </w:r>
     </w:p>
     <w:p>
@@ -2427,7 +2335,22 @@
           <w:color w:val="000000"/>
         </w:rPr>
         <w:tab/>
-        <w:t>_____</w:t>
+        <w:t>__</w:t>
+      </w:r>
+      <w:r>
+        <w:rPr>
+          <w:rFonts w:eastAsia="Times New Roman" w:cs="Times New Roman"/>
+          <w:color w:val="000000"/>
+          <w:u w:val="single"/>
+        </w:rPr>
+        <w:t>1</w:t>
+      </w:r>
+      <w:r>
+        <w:rPr>
+          <w:rFonts w:eastAsia="Times New Roman" w:cs="Times New Roman"/>
+          <w:color w:val="000000"/>
+        </w:rPr>
+        <w:t>___</w:t>
       </w:r>
     </w:p>
     <w:p>
@@ -2459,7 +2382,22 @@
           <w:color w:val="000000"/>
         </w:rPr>
         <w:tab/>
-        <w:t>_____</w:t>
+        <w:t>__</w:t>
+      </w:r>
+      <w:r>
+        <w:rPr>
+          <w:rFonts w:eastAsia="Times New Roman" w:cs="Times New Roman"/>
+          <w:color w:val="000000"/>
+          <w:u w:val="single"/>
+        </w:rPr>
+        <w:t>1</w:t>
+      </w:r>
+      <w:r>
+        <w:rPr>
+          <w:rFonts w:eastAsia="Times New Roman" w:cs="Times New Roman"/>
+          <w:color w:val="000000"/>
+        </w:rPr>
+        <w:t>__</w:t>
       </w:r>
     </w:p>
     <w:p>
@@ -2491,7 +2429,22 @@
           <w:color w:val="000000"/>
         </w:rPr>
         <w:tab/>
-        <w:t>_____</w:t>
+        <w:t>__</w:t>
+      </w:r>
+      <w:r>
+        <w:rPr>
+          <w:rFonts w:eastAsia="Times New Roman" w:cs="Times New Roman"/>
+          <w:color w:val="000000"/>
+          <w:u w:val="single"/>
+        </w:rPr>
+        <w:t>28</w:t>
+      </w:r>
+      <w:r>
+        <w:rPr>
+          <w:rFonts w:eastAsia="Times New Roman" w:cs="Times New Roman"/>
+          <w:color w:val="000000"/>
+        </w:rPr>
+        <w:t>__</w:t>
       </w:r>
     </w:p>
     <w:p>
@@ -2536,6 +2489,26 @@
           <w:rFonts w:eastAsia="Times New Roman" w:cs="Times New Roman"/>
         </w:rPr>
       </w:pPr>
+      <w:r>
+        <w:rPr>
+          <w:rFonts w:eastAsia="Times New Roman" w:cs="Times New Roman"/>
+        </w:rPr>
+        <w:tab/>
+        <w:t xml:space="preserve">I got 8410 out of 10000 correct. An 84.1% correct rate with a final global error of </w:t>
+      </w:r>
+    </w:p>
+    <w:p>
+      <w:pPr>
+        <w:rPr>
+          <w:rFonts w:eastAsia="Times New Roman" w:cs="Times New Roman"/>
+        </w:rPr>
+      </w:pPr>
+      <w:r>
+        <w:rPr>
+          <w:rFonts w:eastAsia="Times New Roman" w:cs="Times New Roman"/>
+        </w:rPr>
+        <w:t xml:space="preserve">6.087e-4 takes about 5 hours to train with the settings. I also tried with 100 hidden units with 200 episodes under 0.001 learning rate, but it was much poorer than the above one. Based on my computational power and inability to calculate parallelly, I think the precision is reasonable. The MNIST website used 300 hidden units to achieve 4.5 error rate, but 300 hidden units will need a low learning rate and cost a lot of time for each episode. Therefore, I think I am not going to get precision like it did.  </w:t>
+      </w:r>
     </w:p>
     <w:sectPr>
       <w:pgSz w:w="12240" w:h="15840"/>

</xml_diff>